<commit_message>
test cn1 curs virtual 3
</commit_message>
<xml_diff>
--- a/CN1/TestCurs5/GrigoreLucianFlorin_CN1_Test3CursVirtual.docx
+++ b/CN1/TestCurs5/GrigoreLucianFlorin_CN1_Test3CursVirtual.docx
@@ -201,6 +201,69 @@
         </w:rPr>
         <w:t xml:space="preserve"> Booth.</w:t>
       </w:r>
+      <w:r>
+        <w:rPr>
+          <w:noProof/>
+          <w:sz w:val="24"/>
+          <w:szCs w:val="24"/>
+        </w:rPr>
+        <w:t xml:space="preserve"> </w:t>
+      </w:r>
+      <w:r>
+        <w:rPr>
+          <w:noProof/>
+          <w:sz w:val="24"/>
+          <w:szCs w:val="24"/>
+        </w:rPr>
+        <w:drawing>
+          <wp:inline distT="0" distB="0" distL="0" distR="0" wp14:anchorId="04852E0F" wp14:editId="0444B2F8">
+            <wp:extent cx="5213985" cy="6063615"/>
+            <wp:effectExtent l="0" t="0" r="5715" b="0"/>
+            <wp:docPr id="1" name="Picture 1" descr="C:\Users\LuciGrigore\AppData\Local\Microsoft\Windows\INetCache\Content.Word\20200404_175222.jpg"/>
+            <wp:cNvGraphicFramePr>
+              <a:graphicFrameLocks xmlns:a="http://schemas.openxmlformats.org/drawingml/2006/main" noChangeAspect="1"/>
+            </wp:cNvGraphicFramePr>
+            <a:graphic xmlns:a="http://schemas.openxmlformats.org/drawingml/2006/main">
+              <a:graphicData uri="http://schemas.openxmlformats.org/drawingml/2006/picture">
+                <pic:pic xmlns:pic="http://schemas.openxmlformats.org/drawingml/2006/picture">
+                  <pic:nvPicPr>
+                    <pic:cNvPr id="0" name="Picture 7" descr="C:\Users\LuciGrigore\AppData\Local\Microsoft\Windows\INetCache\Content.Word\20200404_175222.jpg"/>
+                    <pic:cNvPicPr>
+                      <a:picLocks noChangeAspect="1" noChangeArrowheads="1"/>
+                    </pic:cNvPicPr>
+                  </pic:nvPicPr>
+                  <pic:blipFill>
+                    <a:blip r:embed="rId5" cstate="print">
+                      <a:extLst>
+                        <a:ext uri="{28A0092B-C50C-407E-A947-70E740481C1C}">
+                          <a14:useLocalDpi xmlns:a14="http://schemas.microsoft.com/office/drawing/2010/main" val="0"/>
+                        </a:ext>
+                      </a:extLst>
+                    </a:blip>
+                    <a:srcRect/>
+                    <a:stretch>
+                      <a:fillRect/>
+                    </a:stretch>
+                  </pic:blipFill>
+                  <pic:spPr bwMode="auto">
+                    <a:xfrm>
+                      <a:off x="0" y="0"/>
+                      <a:ext cx="5213985" cy="6063615"/>
+                    </a:xfrm>
+                    <a:prstGeom prst="rect">
+                      <a:avLst/>
+                    </a:prstGeom>
+                    <a:noFill/>
+                    <a:ln>
+                      <a:noFill/>
+                    </a:ln>
+                  </pic:spPr>
+                </pic:pic>
+              </a:graphicData>
+            </a:graphic>
+          </wp:inline>
+        </w:drawing>
+      </w:r>
     </w:p>
     <w:p>
       <w:pPr>
@@ -209,6 +272,62 @@
           <w:szCs w:val="24"/>
         </w:rPr>
       </w:pPr>
+      <w:r>
+        <w:rPr>
+          <w:noProof/>
+          <w:sz w:val="24"/>
+          <w:szCs w:val="24"/>
+        </w:rPr>
+        <w:lastRenderedPageBreak/>
+        <w:drawing>
+          <wp:inline distT="0" distB="0" distL="0" distR="0" wp14:anchorId="74DECB9A" wp14:editId="2235C43D">
+            <wp:extent cx="5935345" cy="1652270"/>
+            <wp:effectExtent l="0" t="0" r="8255" b="5080"/>
+            <wp:docPr id="2" name="Picture 2" descr="C:\Users\LuciGrigore\AppData\Local\Microsoft\Windows\INetCache\Content.Word\20200404_175232.jpg"/>
+            <wp:cNvGraphicFramePr>
+              <a:graphicFrameLocks xmlns:a="http://schemas.openxmlformats.org/drawingml/2006/main" noChangeAspect="1"/>
+            </wp:cNvGraphicFramePr>
+            <a:graphic xmlns:a="http://schemas.openxmlformats.org/drawingml/2006/main">
+              <a:graphicData uri="http://schemas.openxmlformats.org/drawingml/2006/picture">
+                <pic:pic xmlns:pic="http://schemas.openxmlformats.org/drawingml/2006/picture">
+                  <pic:nvPicPr>
+                    <pic:cNvPr id="0" name="Picture 9" descr="C:\Users\LuciGrigore\AppData\Local\Microsoft\Windows\INetCache\Content.Word\20200404_175232.jpg"/>
+                    <pic:cNvPicPr>
+                      <a:picLocks noChangeAspect="1" noChangeArrowheads="1"/>
+                    </pic:cNvPicPr>
+                  </pic:nvPicPr>
+                  <pic:blipFill>
+                    <a:blip r:embed="rId6" cstate="print">
+                      <a:extLst>
+                        <a:ext uri="{28A0092B-C50C-407E-A947-70E740481C1C}">
+                          <a14:useLocalDpi xmlns:a14="http://schemas.microsoft.com/office/drawing/2010/main" val="0"/>
+                        </a:ext>
+                      </a:extLst>
+                    </a:blip>
+                    <a:srcRect/>
+                    <a:stretch>
+                      <a:fillRect/>
+                    </a:stretch>
+                  </pic:blipFill>
+                  <pic:spPr bwMode="auto">
+                    <a:xfrm>
+                      <a:off x="0" y="0"/>
+                      <a:ext cx="5935345" cy="1652270"/>
+                    </a:xfrm>
+                    <a:prstGeom prst="rect">
+                      <a:avLst/>
+                    </a:prstGeom>
+                    <a:noFill/>
+                    <a:ln>
+                      <a:noFill/>
+                    </a:ln>
+                  </pic:spPr>
+                </pic:pic>
+              </a:graphicData>
+            </a:graphic>
+          </wp:inline>
+        </w:drawing>
+      </w:r>
     </w:p>
     <w:p>
       <w:pPr>
@@ -302,119 +421,14 @@
           <w:sz w:val="24"/>
           <w:szCs w:val="24"/>
         </w:rPr>
+        <w:t>.</w:t>
+      </w:r>
+      <w:r>
+        <w:rPr>
+          <w:sz w:val="24"/>
+          <w:szCs w:val="24"/>
+        </w:rPr>
         <w:t xml:space="preserve"> </w:t>
-      </w:r>
-      <w:proofErr w:type="spellStart"/>
-      <w:r>
-        <w:rPr>
-          <w:sz w:val="24"/>
-          <w:szCs w:val="24"/>
-        </w:rPr>
-        <w:t>avand</w:t>
-      </w:r>
-      <w:proofErr w:type="spellEnd"/>
-      <w:r>
-        <w:rPr>
-          <w:sz w:val="24"/>
-          <w:szCs w:val="24"/>
-        </w:rPr>
-        <w:t xml:space="preserve"> ca model </w:t>
-      </w:r>
-      <w:proofErr w:type="spellStart"/>
-      <w:r>
-        <w:rPr>
-          <w:sz w:val="24"/>
-          <w:szCs w:val="24"/>
-        </w:rPr>
-        <w:t>organigramele</w:t>
-      </w:r>
-      <w:proofErr w:type="spellEnd"/>
-      <w:r>
-        <w:rPr>
-          <w:sz w:val="24"/>
-          <w:szCs w:val="24"/>
-        </w:rPr>
-        <w:t xml:space="preserve"> de </w:t>
-      </w:r>
-      <w:proofErr w:type="spellStart"/>
-      <w:r>
-        <w:rPr>
-          <w:sz w:val="24"/>
-          <w:szCs w:val="24"/>
-        </w:rPr>
-        <w:t>adunare</w:t>
-      </w:r>
-      <w:proofErr w:type="spellEnd"/>
-      <w:r>
-        <w:rPr>
-          <w:sz w:val="24"/>
-          <w:szCs w:val="24"/>
-        </w:rPr>
-        <w:t>/</w:t>
-      </w:r>
-      <w:proofErr w:type="spellStart"/>
-      <w:r>
-        <w:rPr>
-          <w:sz w:val="24"/>
-          <w:szCs w:val="24"/>
-        </w:rPr>
-        <w:t>scadere</w:t>
-      </w:r>
-      <w:proofErr w:type="spellEnd"/>
-      <w:r>
-        <w:rPr>
-          <w:sz w:val="24"/>
-          <w:szCs w:val="24"/>
-        </w:rPr>
-        <w:t xml:space="preserve"> </w:t>
-      </w:r>
-      <w:proofErr w:type="spellStart"/>
-      <w:r>
-        <w:rPr>
-          <w:sz w:val="24"/>
-          <w:szCs w:val="24"/>
-        </w:rPr>
-        <w:t>si</w:t>
-      </w:r>
-      <w:proofErr w:type="spellEnd"/>
-      <w:r>
-        <w:rPr>
-          <w:sz w:val="24"/>
-          <w:szCs w:val="24"/>
-        </w:rPr>
-        <w:t xml:space="preserve"> </w:t>
-      </w:r>
-      <w:proofErr w:type="spellStart"/>
-      <w:r>
-        <w:rPr>
-          <w:sz w:val="24"/>
-          <w:szCs w:val="24"/>
-        </w:rPr>
-        <w:t>inmultire</w:t>
-      </w:r>
-      <w:proofErr w:type="spellEnd"/>
-      <w:r>
-        <w:rPr>
-          <w:sz w:val="24"/>
-          <w:szCs w:val="24"/>
-        </w:rPr>
-        <w:t xml:space="preserve"> </w:t>
-      </w:r>
-      <w:proofErr w:type="spellStart"/>
-      <w:r>
-        <w:rPr>
-          <w:sz w:val="24"/>
-          <w:szCs w:val="24"/>
-        </w:rPr>
-        <w:t>prezentate</w:t>
-      </w:r>
-      <w:proofErr w:type="spellEnd"/>
-      <w:r>
-        <w:rPr>
-          <w:sz w:val="24"/>
-          <w:szCs w:val="24"/>
-        </w:rPr>
-        <w:t xml:space="preserve"> la curs.</w:t>
       </w:r>
     </w:p>
     <w:p>
@@ -424,6 +438,61 @@
           <w:szCs w:val="24"/>
         </w:rPr>
       </w:pPr>
+      <w:r>
+        <w:rPr>
+          <w:noProof/>
+          <w:sz w:val="24"/>
+          <w:szCs w:val="24"/>
+        </w:rPr>
+        <w:drawing>
+          <wp:inline distT="0" distB="0" distL="0" distR="0">
+            <wp:extent cx="4943969" cy="6080125"/>
+            <wp:effectExtent l="0" t="0" r="9525" b="0"/>
+            <wp:docPr id="3" name="Picture 3" descr="C:\Users\LuciGrigore\AppData\Local\Microsoft\Windows\INetCache\Content.Word\20200404_175208.jpg"/>
+            <wp:cNvGraphicFramePr>
+              <a:graphicFrameLocks xmlns:a="http://schemas.openxmlformats.org/drawingml/2006/main" noChangeAspect="1"/>
+            </wp:cNvGraphicFramePr>
+            <a:graphic xmlns:a="http://schemas.openxmlformats.org/drawingml/2006/main">
+              <a:graphicData uri="http://schemas.openxmlformats.org/drawingml/2006/picture">
+                <pic:pic xmlns:pic="http://schemas.openxmlformats.org/drawingml/2006/picture">
+                  <pic:nvPicPr>
+                    <pic:cNvPr id="0" name="Picture 12" descr="C:\Users\LuciGrigore\AppData\Local\Microsoft\Windows\INetCache\Content.Word\20200404_175208.jpg"/>
+                    <pic:cNvPicPr>
+                      <a:picLocks noChangeAspect="1" noChangeArrowheads="1"/>
+                    </pic:cNvPicPr>
+                  </pic:nvPicPr>
+                  <pic:blipFill>
+                    <a:blip r:embed="rId7" cstate="print">
+                      <a:extLst>
+                        <a:ext uri="{28A0092B-C50C-407E-A947-70E740481C1C}">
+                          <a14:useLocalDpi xmlns:a14="http://schemas.microsoft.com/office/drawing/2010/main" val="0"/>
+                        </a:ext>
+                      </a:extLst>
+                    </a:blip>
+                    <a:srcRect/>
+                    <a:stretch>
+                      <a:fillRect/>
+                    </a:stretch>
+                  </pic:blipFill>
+                  <pic:spPr bwMode="auto">
+                    <a:xfrm>
+                      <a:off x="0" y="0"/>
+                      <a:ext cx="4944985" cy="6081375"/>
+                    </a:xfrm>
+                    <a:prstGeom prst="rect">
+                      <a:avLst/>
+                    </a:prstGeom>
+                    <a:noFill/>
+                    <a:ln>
+                      <a:noFill/>
+                    </a:ln>
+                  </pic:spPr>
+                </pic:pic>
+              </a:graphicData>
+            </a:graphic>
+          </wp:inline>
+        </w:drawing>
+      </w:r>
       <w:bookmarkStart w:id="0" w:name="_GoBack"/>
       <w:bookmarkEnd w:id="0"/>
     </w:p>
@@ -1120,4 +1189,16 @@
     </a:ext>
   </a:extLst>
 </a:theme>
+</file>
+
+<file path=customXml/item1.xml><?xml version="1.0" encoding="utf-8"?>
+<b:Sources xmlns:b="http://schemas.openxmlformats.org/officeDocument/2006/bibliography" xmlns="http://schemas.openxmlformats.org/officeDocument/2006/bibliography" SelectedStyle="\APASixthEditionOfficeOnline.xsl" StyleName="APA" Version="6"/>
+</file>
+
+<file path=customXml/itemProps1.xml><?xml version="1.0" encoding="utf-8"?>
+<ds:datastoreItem xmlns:ds="http://schemas.openxmlformats.org/officeDocument/2006/customXml" ds:itemID="{B71BA371-0CB9-4B88-A860-ADCACF7FF23E}">
+  <ds:schemaRefs>
+    <ds:schemaRef ds:uri="http://schemas.openxmlformats.org/officeDocument/2006/bibliography"/>
+  </ds:schemaRefs>
+</ds:datastoreItem>
 </file>
</xml_diff>